<commit_message>
first version of materials
</commit_message>
<xml_diff>
--- a/doc/FUNWAVE_TUTORIAL_PORTS_2022.docx
+++ b/doc/FUNWAVE_TUTORIAL_PORTS_2022.docx
@@ -4208,24 +4208,24 @@
         </w:pBdr>
         <w:ind w:left="540" w:firstLine="0"/>
         <w:rPr>
-          <w:b/>
-        </w:rPr>
-      </w:pPr>
-      <w:r>
-        <w:rPr>
-          <w:b/>
+          <w:bCs/>
+        </w:rPr>
+      </w:pPr>
+      <w:r>
+        <w:rPr>
+          <w:bCs/>
         </w:rPr>
         <w:t>S</w:t>
       </w:r>
       <w:r>
         <w:rPr>
-          <w:b/>
+          <w:bCs/>
         </w:rPr>
         <w:t>olitary wave propagating</w:t>
       </w:r>
       <w:r>
         <w:rPr>
-          <w:b/>
+          <w:bCs/>
         </w:rPr>
         <w:t xml:space="preserve"> on 1D Sloped Beach </w:t>
       </w:r>
@@ -5613,12 +5613,12 @@
           <w:top w:val="none" w:sz="0" w:space="7" w:color="auto"/>
         </w:pBdr>
         <w:rPr>
-          <w:b/>
-        </w:rPr>
-      </w:pPr>
-      <w:r>
-        <w:rPr>
-          <w:b/>
+          <w:bCs/>
+        </w:rPr>
+      </w:pPr>
+      <w:r>
+        <w:rPr>
+          <w:bCs/>
         </w:rPr>
         <w:t>Run the Model</w:t>
       </w:r>
@@ -5869,7 +5869,43 @@
         <w:rPr>
           <w:b/>
         </w:rPr>
-        <w:t>Post-Process Your Results</w:t>
+        <w:t>Post-</w:t>
+      </w:r>
+      <w:r>
+        <w:rPr>
+          <w:b/>
+        </w:rPr>
+        <w:t>p</w:t>
+      </w:r>
+      <w:r>
+        <w:rPr>
+          <w:b/>
+        </w:rPr>
+        <w:t xml:space="preserve">rocess </w:t>
+      </w:r>
+      <w:r>
+        <w:rPr>
+          <w:b/>
+        </w:rPr>
+        <w:t>y</w:t>
+      </w:r>
+      <w:r>
+        <w:rPr>
+          <w:b/>
+        </w:rPr>
+        <w:t xml:space="preserve">our </w:t>
+      </w:r>
+      <w:r>
+        <w:rPr>
+          <w:b/>
+        </w:rPr>
+        <w:t>r</w:t>
+      </w:r>
+      <w:r>
+        <w:rPr>
+          <w:b/>
+        </w:rPr>
+        <w:t>esults</w:t>
       </w:r>
       <w:r>
         <w:t xml:space="preserve"> </w:t>
@@ -5991,7 +6027,16 @@
           <w:sz w:val="20"/>
           <w:szCs w:val="20"/>
         </w:rPr>
-        <w:t>plot_solitary</w:t>
+        <w:t>plot_s</w:t>
+      </w:r>
+      <w:r>
+        <w:rPr>
+          <w:rFonts w:ascii="Consolas" w:eastAsia="Consolas" w:hAnsi="Consolas" w:cs="Consolas"/>
+          <w:b/>
+          <w:sz w:val="20"/>
+          <w:szCs w:val="20"/>
+        </w:rPr>
+        <w:t>napshot</w:t>
       </w:r>
       <w:proofErr w:type="spellEnd"/>
     </w:p>
@@ -6000,14 +6045,80 @@
         <w:pBdr>
           <w:top w:val="none" w:sz="0" w:space="7" w:color="auto"/>
         </w:pBdr>
-      </w:pPr>
-    </w:p>
-    <w:p>
-      <w:pPr>
-        <w:pBdr>
-          <w:top w:val="none" w:sz="0" w:space="7" w:color="auto"/>
-        </w:pBdr>
-      </w:pPr>
+        <w:jc w:val="center"/>
+        <w:rPr>
+          <w:color w:val="595959" w:themeColor="text1" w:themeTint="A6"/>
+          <w:sz w:val="18"/>
+          <w:szCs w:val="18"/>
+        </w:rPr>
+      </w:pPr>
+      <w:r>
+        <w:rPr>
+          <w:noProof/>
+        </w:rPr>
+        <w:drawing>
+          <wp:inline distT="0" distB="0" distL="0" distR="0" wp14:anchorId="59B43F4F" wp14:editId="6EFAB13A">
+            <wp:extent cx="3603279" cy="4804371"/>
+            <wp:effectExtent l="0" t="0" r="3810" b="0"/>
+            <wp:docPr id="12" name="Picture 12" descr="Line chart&#10;&#10;Description automatically generated with medium confidence"/>
+            <wp:cNvGraphicFramePr>
+              <a:graphicFrameLocks xmlns:a="http://schemas.openxmlformats.org/drawingml/2006/main" noChangeAspect="1"/>
+            </wp:cNvGraphicFramePr>
+            <a:graphic xmlns:a="http://schemas.openxmlformats.org/drawingml/2006/main">
+              <a:graphicData uri="http://schemas.openxmlformats.org/drawingml/2006/picture">
+                <pic:pic xmlns:pic="http://schemas.openxmlformats.org/drawingml/2006/picture">
+                  <pic:nvPicPr>
+                    <pic:cNvPr id="12" name="Picture 12" descr="Line chart&#10;&#10;Description automatically generated with medium confidence"/>
+                    <pic:cNvPicPr/>
+                  </pic:nvPicPr>
+                  <pic:blipFill>
+                    <a:blip r:embed="rId28" cstate="print">
+                      <a:extLst>
+                        <a:ext uri="{28A0092B-C50C-407E-A947-70E740481C1C}">
+                          <a14:useLocalDpi xmlns:a14="http://schemas.microsoft.com/office/drawing/2010/main" val="0"/>
+                        </a:ext>
+                      </a:extLst>
+                    </a:blip>
+                    <a:stretch>
+                      <a:fillRect/>
+                    </a:stretch>
+                  </pic:blipFill>
+                  <pic:spPr>
+                    <a:xfrm>
+                      <a:off x="0" y="0"/>
+                      <a:ext cx="3612510" cy="4816679"/>
+                    </a:xfrm>
+                    <a:prstGeom prst="rect">
+                      <a:avLst/>
+                    </a:prstGeom>
+                  </pic:spPr>
+                </pic:pic>
+              </a:graphicData>
+            </a:graphic>
+          </wp:inline>
+        </w:drawing>
+      </w:r>
+    </w:p>
+    <w:p>
+      <w:pPr>
+        <w:pBdr>
+          <w:top w:val="none" w:sz="0" w:space="7" w:color="auto"/>
+        </w:pBdr>
+        <w:jc w:val="center"/>
+        <w:rPr>
+          <w:color w:val="595959" w:themeColor="text1" w:themeTint="A6"/>
+          <w:sz w:val="18"/>
+          <w:szCs w:val="18"/>
+        </w:rPr>
+      </w:pPr>
+      <w:r>
+        <w:rPr>
+          <w:color w:val="595959" w:themeColor="text1" w:themeTint="A6"/>
+          <w:sz w:val="18"/>
+          <w:szCs w:val="18"/>
+        </w:rPr>
+        <w:t>Figure: snapshots of surface elevation at time=0,50,100s, respectively.</w:t>
+      </w:r>
     </w:p>
     <w:p>
       <w:pPr>
@@ -6071,6 +6182,7 @@
         </w:rPr>
       </w:pPr>
       <w:r>
+        <w:lastRenderedPageBreak/>
         <w:t xml:space="preserve">Modify the </w:t>
       </w:r>
       <w:r>
@@ -6444,7 +6556,7 @@
                     <pic:cNvPicPr preferRelativeResize="0"/>
                   </pic:nvPicPr>
                   <pic:blipFill>
-                    <a:blip r:embed="rId28"/>
+                    <a:blip r:embed="rId29"/>
                     <a:srcRect/>
                     <a:stretch>
                       <a:fillRect/>
@@ -6652,7 +6764,7 @@
                     </pic:cNvPicPr>
                   </pic:nvPicPr>
                   <pic:blipFill>
-                    <a:blip r:embed="rId29"/>
+                    <a:blip r:embed="rId30"/>
                     <a:stretch>
                       <a:fillRect/>
                     </a:stretch>
@@ -7142,6 +7254,10 @@
       </w:r>
       <w:proofErr w:type="spellStart"/>
       <w:r>
+        <w:rPr>
+          <w:b/>
+          <w:bCs/>
+        </w:rPr>
         <w:t>okada_demo.m</w:t>
       </w:r>
       <w:proofErr w:type="spellEnd"/>
@@ -7158,14 +7274,7 @@
           <w:top w:val="none" w:sz="0" w:space="7" w:color="auto"/>
         </w:pBdr>
         <w:ind w:left="720"/>
-      </w:pPr>
-    </w:p>
-    <w:p>
-      <w:pPr>
-        <w:pBdr>
-          <w:top w:val="none" w:sz="0" w:space="7" w:color="auto"/>
-        </w:pBdr>
-        <w:ind w:left="720"/>
+        <w:jc w:val="center"/>
       </w:pPr>
       <w:r>
         <w:rPr>
@@ -7173,10 +7282,10 @@
         </w:rPr>
         <w:lastRenderedPageBreak/>
         <w:drawing>
-          <wp:inline distT="0" distB="0" distL="0" distR="0" wp14:anchorId="2267224C" wp14:editId="18BB9DB8">
-            <wp:extent cx="3449370" cy="4829118"/>
-            <wp:effectExtent l="0" t="0" r="5080" b="0"/>
-            <wp:docPr id="5" name="Picture 5" descr="Chart&#10;&#10;Description automatically generated"/>
+          <wp:inline distT="0" distB="0" distL="0" distR="0" wp14:anchorId="4B366F9B" wp14:editId="5BE83C2D">
+            <wp:extent cx="4058035" cy="3041964"/>
+            <wp:effectExtent l="0" t="0" r="0" b="6350"/>
+            <wp:docPr id="19" name="Picture 19" descr="Chart&#10;&#10;Description automatically generated"/>
             <wp:cNvGraphicFramePr>
               <a:graphicFrameLocks xmlns:a="http://schemas.openxmlformats.org/drawingml/2006/main" noChangeAspect="1"/>
             </wp:cNvGraphicFramePr>
@@ -7184,11 +7293,11 @@
               <a:graphicData uri="http://schemas.openxmlformats.org/drawingml/2006/picture">
                 <pic:pic xmlns:pic="http://schemas.openxmlformats.org/drawingml/2006/picture">
                   <pic:nvPicPr>
-                    <pic:cNvPr id="5" name="Picture 5" descr="Chart&#10;&#10;Description automatically generated"/>
+                    <pic:cNvPr id="19" name="Picture 19" descr="Chart&#10;&#10;Description automatically generated"/>
                     <pic:cNvPicPr/>
                   </pic:nvPicPr>
                   <pic:blipFill>
-                    <a:blip r:embed="rId30">
+                    <a:blip r:embed="rId31" cstate="print">
                       <a:extLst>
                         <a:ext uri="{28A0092B-C50C-407E-A947-70E740481C1C}">
                           <a14:useLocalDpi xmlns:a14="http://schemas.microsoft.com/office/drawing/2010/main" val="0"/>
@@ -7202,7 +7311,7 @@
                   <pic:spPr>
                     <a:xfrm>
                       <a:off x="0" y="0"/>
-                      <a:ext cx="3458843" cy="4842381"/>
+                      <a:ext cx="4070146" cy="3051043"/>
                     </a:xfrm>
                     <a:prstGeom prst="rect">
                       <a:avLst/>
@@ -7217,6 +7326,36 @@
     </w:p>
     <w:p>
       <w:pPr>
+        <w:pBdr>
+          <w:top w:val="none" w:sz="0" w:space="7" w:color="auto"/>
+        </w:pBdr>
+        <w:ind w:left="720"/>
+        <w:jc w:val="center"/>
+        <w:rPr>
+          <w:color w:val="595959" w:themeColor="text1" w:themeTint="A6"/>
+          <w:sz w:val="18"/>
+          <w:szCs w:val="18"/>
+        </w:rPr>
+      </w:pPr>
+      <w:r>
+        <w:rPr>
+          <w:color w:val="595959" w:themeColor="text1" w:themeTint="A6"/>
+          <w:sz w:val="18"/>
+          <w:szCs w:val="18"/>
+        </w:rPr>
+        <w:t>Figure: Tsunami source generated using the Okada formulation</w:t>
+      </w:r>
+    </w:p>
+    <w:p>
+      <w:pPr>
+        <w:pBdr>
+          <w:top w:val="none" w:sz="0" w:space="7" w:color="auto"/>
+        </w:pBdr>
+        <w:ind w:left="720"/>
+      </w:pPr>
+    </w:p>
+    <w:p>
+      <w:pPr>
         <w:pStyle w:val="ListParagraph"/>
         <w:numPr>
           <w:ilvl w:val="0"/>
@@ -7932,7 +8071,6 @@
           <w:sz w:val="14"/>
           <w:szCs w:val="14"/>
         </w:rPr>
-        <w:lastRenderedPageBreak/>
         <w:t xml:space="preserve">                                      </w:t>
       </w:r>
       <w:proofErr w:type="spellStart"/>
@@ -8235,15 +8373,84 @@
         <w:pBdr>
           <w:top w:val="none" w:sz="0" w:space="7" w:color="auto"/>
         </w:pBdr>
-        <w:rPr>
-          <w:b/>
-        </w:rPr>
-      </w:pPr>
+        <w:jc w:val="center"/>
+        <w:rPr>
+          <w:bCs/>
+          <w:color w:val="595959" w:themeColor="text1" w:themeTint="A6"/>
+          <w:sz w:val="18"/>
+          <w:szCs w:val="18"/>
+        </w:rPr>
+      </w:pPr>
+      <w:r>
+        <w:rPr>
+          <w:b/>
+          <w:noProof/>
+        </w:rPr>
+        <w:drawing>
+          <wp:inline distT="0" distB="0" distL="0" distR="0" wp14:anchorId="0B06B16A" wp14:editId="13EAAB0A">
+            <wp:extent cx="4155540" cy="5817756"/>
+            <wp:effectExtent l="0" t="0" r="0" b="0"/>
+            <wp:docPr id="15" name="Picture 15" descr="Chart, Excel&#10;&#10;Description automatically generated"/>
+            <wp:cNvGraphicFramePr>
+              <a:graphicFrameLocks xmlns:a="http://schemas.openxmlformats.org/drawingml/2006/main" noChangeAspect="1"/>
+            </wp:cNvGraphicFramePr>
+            <a:graphic xmlns:a="http://schemas.openxmlformats.org/drawingml/2006/main">
+              <a:graphicData uri="http://schemas.openxmlformats.org/drawingml/2006/picture">
+                <pic:pic xmlns:pic="http://schemas.openxmlformats.org/drawingml/2006/picture">
+                  <pic:nvPicPr>
+                    <pic:cNvPr id="15" name="Picture 15" descr="Chart, Excel&#10;&#10;Description automatically generated"/>
+                    <pic:cNvPicPr/>
+                  </pic:nvPicPr>
+                  <pic:blipFill>
+                    <a:blip r:embed="rId32">
+                      <a:extLst>
+                        <a:ext uri="{28A0092B-C50C-407E-A947-70E740481C1C}">
+                          <a14:useLocalDpi xmlns:a14="http://schemas.microsoft.com/office/drawing/2010/main" val="0"/>
+                        </a:ext>
+                      </a:extLst>
+                    </a:blip>
+                    <a:stretch>
+                      <a:fillRect/>
+                    </a:stretch>
+                  </pic:blipFill>
+                  <pic:spPr>
+                    <a:xfrm>
+                      <a:off x="0" y="0"/>
+                      <a:ext cx="4177330" cy="5848262"/>
+                    </a:xfrm>
+                    <a:prstGeom prst="rect">
+                      <a:avLst/>
+                    </a:prstGeom>
+                  </pic:spPr>
+                </pic:pic>
+              </a:graphicData>
+            </a:graphic>
+          </wp:inline>
+        </w:drawing>
+      </w:r>
       <w:r>
         <w:rPr>
           <w:b/>
         </w:rPr>
         <w:br/>
+      </w:r>
+      <w:r>
+        <w:rPr>
+          <w:bCs/>
+          <w:color w:val="595959" w:themeColor="text1" w:themeTint="A6"/>
+          <w:sz w:val="18"/>
+          <w:szCs w:val="18"/>
+        </w:rPr>
+        <w:t>Figure</w:t>
+      </w:r>
+      <w:r>
+        <w:rPr>
+          <w:bCs/>
+          <w:color w:val="595959" w:themeColor="text1" w:themeTint="A6"/>
+          <w:sz w:val="18"/>
+          <w:szCs w:val="18"/>
+        </w:rPr>
+        <w:t>: snapshots of surface elevation at Time = 0 and 28 min, respectively.</w:t>
       </w:r>
     </w:p>
     <w:p>
@@ -8368,6 +8575,7 @@
         <w:rPr>
           <w:b/>
         </w:rPr>
+        <w:lastRenderedPageBreak/>
         <w:br/>
         <w:t>Practice</w:t>
       </w:r>
@@ -8396,7 +8604,7 @@
         </w:pBdr>
         <w:ind w:left="720"/>
       </w:pPr>
-      <w:hyperlink r:id="rId31" w:history="1">
+      <w:hyperlink r:id="rId33" w:history="1">
         <w:r>
           <w:rPr>
             <w:rStyle w:val="Hyperlink"/>
@@ -8438,7 +8646,7 @@
                     <pic:cNvPicPr preferRelativeResize="0"/>
                   </pic:nvPicPr>
                   <pic:blipFill>
-                    <a:blip r:embed="rId32"/>
+                    <a:blip r:embed="rId34"/>
                     <a:srcRect/>
                     <a:stretch>
                       <a:fillRect/>
@@ -8562,7 +8770,6 @@
         <w:rPr>
           <w:rFonts w:ascii="Verdana" w:eastAsia="Verdana" w:hAnsi="Verdana" w:cs="Verdana"/>
         </w:rPr>
-        <w:lastRenderedPageBreak/>
         <w:t>Simulation</w:t>
       </w:r>
     </w:p>
@@ -9135,6 +9342,7 @@
           <w:sz w:val="16"/>
           <w:szCs w:val="16"/>
         </w:rPr>
+        <w:lastRenderedPageBreak/>
         <w:t>Time</w:t>
       </w:r>
       <w:r>
@@ -9899,7 +10107,7 @@
                     <pic:cNvPicPr preferRelativeResize="0"/>
                   </pic:nvPicPr>
                   <pic:blipFill>
-                    <a:blip r:embed="rId33"/>
+                    <a:blip r:embed="rId35"/>
                     <a:srcRect/>
                     <a:stretch>
                       <a:fillRect/>
@@ -10306,7 +10514,7 @@
                     <pic:cNvPicPr/>
                   </pic:nvPicPr>
                   <pic:blipFill>
-                    <a:blip r:embed="rId34">
+                    <a:blip r:embed="rId36">
                       <a:extLst>
                         <a:ext uri="{28A0092B-C50C-407E-A947-70E740481C1C}">
                           <a14:useLocalDpi xmlns:a14="http://schemas.microsoft.com/office/drawing/2010/main" val="0"/>
@@ -11137,7 +11345,7 @@
                     <pic:cNvPicPr/>
                   </pic:nvPicPr>
                   <pic:blipFill>
-                    <a:blip r:embed="rId35" cstate="print">
+                    <a:blip r:embed="rId37" cstate="print">
                       <a:extLst>
                         <a:ext uri="{28A0092B-C50C-407E-A947-70E740481C1C}">
                           <a14:useLocalDpi xmlns:a14="http://schemas.microsoft.com/office/drawing/2010/main" val="0"/>
@@ -11242,6 +11450,26 @@
           <w:top w:val="none" w:sz="0" w:space="7" w:color="auto"/>
         </w:pBdr>
         <w:rPr>
+          <w:b/>
+          <w:sz w:val="28"/>
+          <w:szCs w:val="28"/>
+        </w:rPr>
+      </w:pPr>
+      <w:r>
+        <w:rPr>
+          <w:b/>
+          <w:sz w:val="28"/>
+          <w:szCs w:val="28"/>
+        </w:rPr>
+        <w:br w:type="page"/>
+      </w:r>
+    </w:p>
+    <w:p>
+      <w:pPr>
+        <w:pBdr>
+          <w:top w:val="none" w:sz="0" w:space="7" w:color="auto"/>
+        </w:pBdr>
+        <w:rPr>
           <w:i/>
           <w:sz w:val="28"/>
           <w:szCs w:val="28"/>
@@ -11253,6 +11481,7 @@
           <w:sz w:val="28"/>
           <w:szCs w:val="28"/>
         </w:rPr>
+        <w:lastRenderedPageBreak/>
         <w:t xml:space="preserve">APPENDIX:   </w:t>
       </w:r>
       <w:r>
@@ -11313,7 +11542,7 @@
       <w:r>
         <w:t xml:space="preserve">Amazon AWS provides 12-month free tier </w:t>
       </w:r>
-      <w:hyperlink r:id="rId36">
+      <w:hyperlink r:id="rId38">
         <w:r>
           <w:rPr>
             <w:color w:val="1155CC"/>
@@ -11376,7 +11605,6 @@
           <w:szCs w:val="21"/>
           <w:highlight w:val="white"/>
         </w:rPr>
-        <w:lastRenderedPageBreak/>
         <w:drawing>
           <wp:inline distT="114300" distB="114300" distL="114300" distR="114300" wp14:anchorId="59D50C26" wp14:editId="5D4006F6">
             <wp:extent cx="3452813" cy="1908872"/>
@@ -11391,7 +11619,7 @@
                     <pic:cNvPicPr preferRelativeResize="0"/>
                   </pic:nvPicPr>
                   <pic:blipFill>
-                    <a:blip r:embed="rId37"/>
+                    <a:blip r:embed="rId39"/>
                     <a:srcRect/>
                     <a:stretch>
                       <a:fillRect/>
@@ -11486,7 +11714,7 @@
                     <pic:cNvPicPr preferRelativeResize="0"/>
                   </pic:nvPicPr>
                   <pic:blipFill>
-                    <a:blip r:embed="rId38"/>
+                    <a:blip r:embed="rId40"/>
                     <a:srcRect/>
                     <a:stretch>
                       <a:fillRect/>
@@ -11548,6 +11776,7 @@
           <w:szCs w:val="21"/>
           <w:highlight w:val="white"/>
         </w:rPr>
+        <w:lastRenderedPageBreak/>
         <w:drawing>
           <wp:inline distT="114300" distB="114300" distL="114300" distR="114300" wp14:anchorId="20FF9EA8" wp14:editId="09765785">
             <wp:extent cx="3395663" cy="2199463"/>
@@ -11562,7 +11791,7 @@
                     <pic:cNvPicPr preferRelativeResize="0"/>
                   </pic:nvPicPr>
                   <pic:blipFill>
-                    <a:blip r:embed="rId39"/>
+                    <a:blip r:embed="rId41"/>
                     <a:srcRect/>
                     <a:stretch>
                       <a:fillRect/>
@@ -11623,7 +11852,6 @@
           <w:szCs w:val="21"/>
           <w:highlight w:val="white"/>
         </w:rPr>
-        <w:lastRenderedPageBreak/>
         <w:drawing>
           <wp:inline distT="114300" distB="114300" distL="114300" distR="114300" wp14:anchorId="1C083D8B" wp14:editId="032DC821">
             <wp:extent cx="3414713" cy="2009184"/>
@@ -11638,7 +11866,7 @@
                     <pic:cNvPicPr preferRelativeResize="0"/>
                   </pic:nvPicPr>
                   <pic:blipFill>
-                    <a:blip r:embed="rId40"/>
+                    <a:blip r:embed="rId42"/>
                     <a:srcRect/>
                     <a:stretch>
                       <a:fillRect/>
@@ -11714,7 +11942,7 @@
                     <pic:cNvPicPr preferRelativeResize="0"/>
                   </pic:nvPicPr>
                   <pic:blipFill>
-                    <a:blip r:embed="rId41"/>
+                    <a:blip r:embed="rId43"/>
                     <a:srcRect/>
                     <a:stretch>
                       <a:fillRect/>
@@ -11776,6 +12004,7 @@
           <w:szCs w:val="21"/>
           <w:highlight w:val="white"/>
         </w:rPr>
+        <w:lastRenderedPageBreak/>
         <w:drawing>
           <wp:inline distT="114300" distB="114300" distL="114300" distR="114300" wp14:anchorId="1CAC1E20" wp14:editId="120C664D">
             <wp:extent cx="4795756" cy="2814638"/>
@@ -11790,7 +12019,7 @@
                     <pic:cNvPicPr preferRelativeResize="0"/>
                   </pic:nvPicPr>
                   <pic:blipFill>
-                    <a:blip r:embed="rId42"/>
+                    <a:blip r:embed="rId44"/>
                     <a:srcRect/>
                     <a:stretch>
                       <a:fillRect/>
@@ -11862,7 +12091,6 @@
         <w:rPr>
           <w:highlight w:val="white"/>
         </w:rPr>
-        <w:lastRenderedPageBreak/>
         <w:t>Choose</w:t>
       </w:r>
       <w:r>
@@ -12166,7 +12394,7 @@
                     <pic:cNvPicPr preferRelativeResize="0"/>
                   </pic:nvPicPr>
                   <pic:blipFill>
-                    <a:blip r:embed="rId43"/>
+                    <a:blip r:embed="rId45"/>
                     <a:srcRect/>
                     <a:stretch>
                       <a:fillRect/>
@@ -12238,6 +12466,7 @@
           <w:noProof/>
           <w:highlight w:val="white"/>
         </w:rPr>
+        <w:lastRenderedPageBreak/>
         <w:drawing>
           <wp:inline distT="114300" distB="114300" distL="114300" distR="114300" wp14:anchorId="209A885B" wp14:editId="636DD05E">
             <wp:extent cx="4110038" cy="2441606"/>
@@ -12252,7 +12481,7 @@
                     <pic:cNvPicPr preferRelativeResize="0"/>
                   </pic:nvPicPr>
                   <pic:blipFill>
-                    <a:blip r:embed="rId44"/>
+                    <a:blip r:embed="rId46"/>
                     <a:srcRect/>
                     <a:stretch>
                       <a:fillRect/>
@@ -12379,7 +12608,6 @@
           <w:szCs w:val="24"/>
           <w:highlight w:val="white"/>
         </w:rPr>
-        <w:lastRenderedPageBreak/>
         <w:drawing>
           <wp:inline distT="114300" distB="114300" distL="114300" distR="114300" wp14:anchorId="06DF80AA" wp14:editId="4757BD6B">
             <wp:extent cx="3643313" cy="2537804"/>
@@ -12394,7 +12622,7 @@
                     <pic:cNvPicPr preferRelativeResize="0"/>
                   </pic:nvPicPr>
                   <pic:blipFill>
-                    <a:blip r:embed="rId45"/>
+                    <a:blip r:embed="rId47"/>
                     <a:srcRect/>
                     <a:stretch>
                       <a:fillRect/>
@@ -12476,6 +12704,7 @@
           <w:szCs w:val="24"/>
           <w:highlight w:val="white"/>
         </w:rPr>
+        <w:lastRenderedPageBreak/>
         <w:drawing>
           <wp:inline distT="114300" distB="114300" distL="114300" distR="114300" wp14:anchorId="0C0A8C8A" wp14:editId="0BBE355F">
             <wp:extent cx="3876961" cy="1919288"/>
@@ -12490,7 +12719,7 @@
                     <pic:cNvPicPr preferRelativeResize="0"/>
                   </pic:nvPicPr>
                   <pic:blipFill>
-                    <a:blip r:embed="rId46"/>
+                    <a:blip r:embed="rId48"/>
                     <a:srcRect/>
                     <a:stretch>
                       <a:fillRect/>
@@ -12577,7 +12806,7 @@
                     <pic:cNvPicPr preferRelativeResize="0"/>
                   </pic:nvPicPr>
                   <pic:blipFill>
-                    <a:blip r:embed="rId47"/>
+                    <a:blip r:embed="rId49"/>
                     <a:srcRect/>
                     <a:stretch>
                       <a:fillRect/>
@@ -12736,7 +12965,6 @@
           <w:szCs w:val="24"/>
           <w:highlight w:val="white"/>
         </w:rPr>
-        <w:lastRenderedPageBreak/>
         <w:t xml:space="preserve">$ cd </w:t>
       </w:r>
       <w:proofErr w:type="spellStart"/>
@@ -13139,6 +13367,7 @@
           <w:szCs w:val="24"/>
           <w:highlight w:val="white"/>
         </w:rPr>
+        <w:lastRenderedPageBreak/>
         <w:t xml:space="preserve">  </w:t>
       </w:r>
       <w:r>
@@ -13402,7 +13631,7 @@
                     <pic:cNvPicPr preferRelativeResize="0"/>
                   </pic:nvPicPr>
                   <pic:blipFill>
-                    <a:blip r:embed="rId48"/>
+                    <a:blip r:embed="rId50"/>
                     <a:srcRect/>
                     <a:stretch>
                       <a:fillRect/>
@@ -13467,7 +13696,6 @@
           <w:szCs w:val="24"/>
           <w:highlight w:val="white"/>
         </w:rPr>
-        <w:lastRenderedPageBreak/>
         <w:t xml:space="preserve">13. Install </w:t>
       </w:r>
       <w:r>
@@ -13768,7 +13996,7 @@
         </w:rPr>
         <w:t xml:space="preserve">download MPICH at </w:t>
       </w:r>
-      <w:hyperlink r:id="rId49">
+      <w:hyperlink r:id="rId51">
         <w:r>
           <w:rPr>
             <w:color w:val="1155CC"/>
@@ -13903,6 +14131,7 @@
           <w:szCs w:val="24"/>
           <w:highlight w:val="white"/>
         </w:rPr>
+        <w:lastRenderedPageBreak/>
         <w:t>$ cd mpich-3.2.1/</w:t>
       </w:r>
     </w:p>
@@ -14090,7 +14319,7 @@
         </w:rPr>
         <w:t xml:space="preserve">$ git clone </w:t>
       </w:r>
-      <w:hyperlink r:id="rId50">
+      <w:hyperlink r:id="rId52">
         <w:r>
           <w:rPr>
             <w:rFonts w:ascii="Consolas" w:eastAsia="Consolas" w:hAnsi="Consolas" w:cs="Consolas"/>
@@ -14161,9 +14390,9 @@
       </w:r>
     </w:p>
     <w:sectPr>
-      <w:headerReference w:type="default" r:id="rId51"/>
-      <w:footerReference w:type="default" r:id="rId52"/>
-      <w:footerReference w:type="first" r:id="rId53"/>
+      <w:headerReference w:type="default" r:id="rId53"/>
+      <w:footerReference w:type="default" r:id="rId54"/>
+      <w:footerReference w:type="first" r:id="rId55"/>
       <w:pgSz w:w="12240" w:h="15840"/>
       <w:pgMar w:top="1440" w:right="1440" w:bottom="1440" w:left="1710" w:header="0" w:footer="720" w:gutter="0"/>
       <w:pgNumType w:start="0"/>

</xml_diff>